<commit_message>
Update Information about datasets.docx
</commit_message>
<xml_diff>
--- a/Data/Information about datasets.docx
+++ b/Data/Information about datasets.docx
@@ -263,10 +263,24 @@
         <w:spacing w:line="240" w:lineRule="auto"/>
         <w:rPr>
           <w:rFonts w:ascii="Arial" w:hAnsi="Arial" w:cs="Arial"/>
-          <w:sz w:val="22"/>
-          <w:szCs w:val="22"/>
+          <w:b/>
+          <w:bCs/>
+          <w:sz w:val="22"/>
+          <w:szCs w:val="22"/>
+          <w:u w:val="single"/>
         </w:rPr>
       </w:pPr>
+      <w:r>
+        <w:rPr>
+          <w:rFonts w:ascii="Arial" w:hAnsi="Arial" w:cs="Arial"/>
+          <w:b/>
+          <w:bCs/>
+          <w:sz w:val="22"/>
+          <w:szCs w:val="22"/>
+          <w:u w:val="single"/>
+        </w:rPr>
+        <w:t xml:space="preserve">Methods: </w:t>
+      </w:r>
     </w:p>
     <w:p>
       <w:pPr>
@@ -277,35 +291,11 @@
           <w:bCs/>
           <w:sz w:val="22"/>
           <w:szCs w:val="22"/>
-          <w:u w:val="single"/>
         </w:rPr>
       </w:pPr>
       <w:r>
         <w:rPr>
           <w:rFonts w:ascii="Arial" w:hAnsi="Arial" w:cs="Arial"/>
-          <w:b/>
-          <w:bCs/>
-          <w:sz w:val="22"/>
-          <w:szCs w:val="22"/>
-          <w:u w:val="single"/>
-        </w:rPr>
-        <w:t xml:space="preserve">Methods: </w:t>
-      </w:r>
-    </w:p>
-    <w:p>
-      <w:pPr>
-        <w:spacing w:line="240" w:lineRule="auto"/>
-        <w:rPr>
-          <w:rFonts w:ascii="Arial" w:hAnsi="Arial" w:cs="Arial"/>
-          <w:b/>
-          <w:bCs/>
-          <w:sz w:val="22"/>
-          <w:szCs w:val="22"/>
-        </w:rPr>
-      </w:pPr>
-      <w:r>
-        <w:rPr>
-          <w:rFonts w:ascii="Arial" w:hAnsi="Arial" w:cs="Arial"/>
           <w:sz w:val="22"/>
           <w:szCs w:val="22"/>
         </w:rPr>
@@ -430,6 +420,22 @@
           <w:szCs w:val="22"/>
         </w:rPr>
         <w:t xml:space="preserve"> was recorded for each participant.</w:t>
+      </w:r>
+      <w:r>
+        <w:rPr>
+          <w:rFonts w:ascii="Arial" w:hAnsi="Arial" w:cs="Arial"/>
+          <w:sz w:val="22"/>
+          <w:szCs w:val="22"/>
+        </w:rPr>
+        <w:t xml:space="preserve"> </w:t>
+      </w:r>
+      <w:r>
+        <w:rPr>
+          <w:rFonts w:ascii="Arial" w:hAnsi="Arial" w:cs="Arial"/>
+          <w:sz w:val="22"/>
+          <w:szCs w:val="22"/>
+        </w:rPr>
+        <w:t>Assume that both measles and rubella vaccination is common in this region, although people may also be seropositive because of measles and rubella disease outbreaks.</w:t>
       </w:r>
     </w:p>
     <w:p>
@@ -679,7 +685,15 @@
           <w:sz w:val="22"/>
           <w:szCs w:val="22"/>
         </w:rPr>
-        <w:t xml:space="preserve">Raw Plate </w:t>
+        <w:t>Raw Plate 2 dataset.csv</w:t>
+      </w:r>
+      <w:r>
+        <w:rPr>
+          <w:rFonts w:ascii="Arial" w:hAnsi="Arial" w:cs="Arial"/>
+          <w:sz w:val="22"/>
+          <w:szCs w:val="22"/>
+        </w:rPr>
+        <w:t xml:space="preserve">, </w:t>
       </w:r>
       <w:r>
         <w:rPr>
@@ -690,7 +704,15 @@
           <w:sz w:val="22"/>
           <w:szCs w:val="22"/>
         </w:rPr>
-        <w:t>2</w:t>
+        <w:t>Raw Plate 3 dataset.csv</w:t>
+      </w:r>
+      <w:r>
+        <w:rPr>
+          <w:rFonts w:ascii="Arial" w:hAnsi="Arial" w:cs="Arial"/>
+          <w:sz w:val="22"/>
+          <w:szCs w:val="22"/>
+        </w:rPr>
+        <w:t xml:space="preserve">, </w:t>
       </w:r>
       <w:r>
         <w:rPr>
@@ -701,15 +723,25 @@
           <w:sz w:val="22"/>
           <w:szCs w:val="22"/>
         </w:rPr>
-        <w:t xml:space="preserve"> dataset.csv</w:t>
-      </w:r>
-      <w:r>
-        <w:rPr>
-          <w:rFonts w:ascii="Arial" w:hAnsi="Arial" w:cs="Arial"/>
-          <w:sz w:val="22"/>
-          <w:szCs w:val="22"/>
-        </w:rPr>
-        <w:t xml:space="preserve">, </w:t>
+        <w:t>Raw Plate 4 dataset.csv</w:t>
+      </w:r>
+      <w:r>
+        <w:rPr>
+          <w:rFonts w:ascii="Arial" w:hAnsi="Arial" w:cs="Arial"/>
+          <w:sz w:val="22"/>
+          <w:szCs w:val="22"/>
+        </w:rPr>
+        <w:t>,</w:t>
+      </w:r>
+      <w:r>
+        <w:rPr>
+          <w:rFonts w:ascii="Arial" w:hAnsi="Arial" w:cs="Arial"/>
+          <w:b/>
+          <w:bCs/>
+          <w:sz w:val="22"/>
+          <w:szCs w:val="22"/>
+        </w:rPr>
+        <w:t xml:space="preserve"> </w:t>
       </w:r>
       <w:r>
         <w:rPr>
@@ -720,7 +752,55 @@
           <w:sz w:val="22"/>
           <w:szCs w:val="22"/>
         </w:rPr>
-        <w:t xml:space="preserve">Raw Plate </w:t>
+        <w:t>Plate maps plates1 to 4.csv</w:t>
+      </w:r>
+      <w:r>
+        <w:rPr>
+          <w:rFonts w:ascii="Arial" w:hAnsi="Arial" w:cs="Arial"/>
+          <w:sz w:val="22"/>
+          <w:szCs w:val="22"/>
+        </w:rPr>
+        <w:t xml:space="preserve">) </w:t>
+      </w:r>
+      <w:r>
+        <w:rPr>
+          <w:rFonts w:ascii="Arial" w:hAnsi="Arial" w:cs="Arial"/>
+          <w:sz w:val="22"/>
+          <w:szCs w:val="22"/>
+        </w:rPr>
+        <w:t>to allow for quantitative interpretation of antibody levels</w:t>
+      </w:r>
+      <w:r>
+        <w:rPr>
+          <w:rFonts w:ascii="Arial" w:hAnsi="Arial" w:cs="Arial"/>
+          <w:sz w:val="22"/>
+          <w:szCs w:val="22"/>
+        </w:rPr>
+        <w:t xml:space="preserve">. These standard curves are for WRUV, WMEV, and a </w:t>
+      </w:r>
+      <w:r>
+        <w:rPr>
+          <w:rFonts w:ascii="Arial" w:hAnsi="Arial" w:cs="Arial"/>
+          <w:sz w:val="22"/>
+          <w:szCs w:val="22"/>
+        </w:rPr>
+        <w:t xml:space="preserve">“pan control” </w:t>
+      </w:r>
+      <w:r>
+        <w:rPr>
+          <w:rFonts w:ascii="Arial" w:hAnsi="Arial" w:cs="Arial"/>
+          <w:sz w:val="22"/>
+          <w:szCs w:val="22"/>
+        </w:rPr>
+        <w:t>standard curve that is valid for the remaining 10 antigens (all except WRUV, WMEV, and SNAP)</w:t>
+      </w:r>
+      <w:r>
+        <w:rPr>
+          <w:rFonts w:ascii="Arial" w:hAnsi="Arial" w:cs="Arial"/>
+          <w:sz w:val="22"/>
+          <w:szCs w:val="22"/>
+        </w:rPr>
+        <w:t xml:space="preserve"> (</w:t>
       </w:r>
       <w:r>
         <w:rPr>
@@ -731,130 +811,6 @@
           <w:sz w:val="22"/>
           <w:szCs w:val="22"/>
         </w:rPr>
-        <w:t>3</w:t>
-      </w:r>
-      <w:r>
-        <w:rPr>
-          <w:rFonts w:ascii="Arial" w:hAnsi="Arial" w:cs="Arial"/>
-          <w:b/>
-          <w:bCs/>
-          <w:color w:val="0070C0"/>
-          <w:sz w:val="22"/>
-          <w:szCs w:val="22"/>
-        </w:rPr>
-        <w:t xml:space="preserve"> dataset.csv</w:t>
-      </w:r>
-      <w:r>
-        <w:rPr>
-          <w:rFonts w:ascii="Arial" w:hAnsi="Arial" w:cs="Arial"/>
-          <w:sz w:val="22"/>
-          <w:szCs w:val="22"/>
-        </w:rPr>
-        <w:t xml:space="preserve">, </w:t>
-      </w:r>
-      <w:r>
-        <w:rPr>
-          <w:rFonts w:ascii="Arial" w:hAnsi="Arial" w:cs="Arial"/>
-          <w:b/>
-          <w:bCs/>
-          <w:color w:val="0070C0"/>
-          <w:sz w:val="22"/>
-          <w:szCs w:val="22"/>
-        </w:rPr>
-        <w:t xml:space="preserve">Raw Plate </w:t>
-      </w:r>
-      <w:r>
-        <w:rPr>
-          <w:rFonts w:ascii="Arial" w:hAnsi="Arial" w:cs="Arial"/>
-          <w:b/>
-          <w:bCs/>
-          <w:color w:val="0070C0"/>
-          <w:sz w:val="22"/>
-          <w:szCs w:val="22"/>
-        </w:rPr>
-        <w:t>4</w:t>
-      </w:r>
-      <w:r>
-        <w:rPr>
-          <w:rFonts w:ascii="Arial" w:hAnsi="Arial" w:cs="Arial"/>
-          <w:b/>
-          <w:bCs/>
-          <w:color w:val="0070C0"/>
-          <w:sz w:val="22"/>
-          <w:szCs w:val="22"/>
-        </w:rPr>
-        <w:t xml:space="preserve"> dataset.csv</w:t>
-      </w:r>
-      <w:r>
-        <w:rPr>
-          <w:rFonts w:ascii="Arial" w:hAnsi="Arial" w:cs="Arial"/>
-          <w:sz w:val="22"/>
-          <w:szCs w:val="22"/>
-        </w:rPr>
-        <w:t>,</w:t>
-      </w:r>
-      <w:r>
-        <w:rPr>
-          <w:rFonts w:ascii="Arial" w:hAnsi="Arial" w:cs="Arial"/>
-          <w:b/>
-          <w:bCs/>
-          <w:sz w:val="22"/>
-          <w:szCs w:val="22"/>
-        </w:rPr>
-        <w:t xml:space="preserve"> </w:t>
-      </w:r>
-      <w:r>
-        <w:rPr>
-          <w:rFonts w:ascii="Arial" w:hAnsi="Arial" w:cs="Arial"/>
-          <w:b/>
-          <w:bCs/>
-          <w:color w:val="0070C0"/>
-          <w:sz w:val="22"/>
-          <w:szCs w:val="22"/>
-        </w:rPr>
-        <w:t>Plate maps plates1 to 4.csv</w:t>
-      </w:r>
-      <w:r>
-        <w:rPr>
-          <w:rFonts w:ascii="Arial" w:hAnsi="Arial" w:cs="Arial"/>
-          <w:sz w:val="22"/>
-          <w:szCs w:val="22"/>
-        </w:rPr>
-        <w:t xml:space="preserve">) </w:t>
-      </w:r>
-      <w:r>
-        <w:rPr>
-          <w:rFonts w:ascii="Arial" w:hAnsi="Arial" w:cs="Arial"/>
-          <w:sz w:val="22"/>
-          <w:szCs w:val="22"/>
-        </w:rPr>
-        <w:t>to allow for quantitative interpretation of antibody levels</w:t>
-      </w:r>
-      <w:r>
-        <w:rPr>
-          <w:rFonts w:ascii="Arial" w:hAnsi="Arial" w:cs="Arial"/>
-          <w:sz w:val="22"/>
-          <w:szCs w:val="22"/>
-        </w:rPr>
-        <w:t>. These standard curves are for WRUV, WMEV, and a standard curve that is valid for the remaining 10 antigens (all except WRUV, WMEV, and SNAP)</w:t>
-      </w:r>
-      <w:r>
-        <w:rPr>
-          <w:rFonts w:ascii="Arial" w:hAnsi="Arial" w:cs="Arial"/>
-          <w:sz w:val="22"/>
-          <w:szCs w:val="22"/>
-        </w:rPr>
-        <w:t xml:space="preserve"> (</w:t>
-      </w:r>
-      <w:r>
-        <w:rPr>
-          <w:rFonts w:ascii="Arial" w:hAnsi="Arial" w:cs="Arial"/>
-          <w:b/>
-          <w:bCs/>
-          <w:color w:val="0070C0"/>
-          <w:sz w:val="22"/>
-          <w:szCs w:val="22"/>
-        </w:rPr>
         <w:t>simulated_standard_curve_training_data.csv</w:t>
       </w:r>
       <w:r>
@@ -879,31 +835,55 @@
           <w:sz w:val="22"/>
           <w:szCs w:val="22"/>
         </w:rPr>
-        <w:t xml:space="preserve">Both Measles and Rubella vaccination is common in this region, although </w:t>
-      </w:r>
-      <w:r>
-        <w:rPr>
-          <w:rFonts w:ascii="Arial" w:hAnsi="Arial" w:cs="Arial"/>
-          <w:sz w:val="22"/>
-          <w:szCs w:val="22"/>
-        </w:rPr>
-        <w:t xml:space="preserve">people may also be seropositive because of </w:t>
-      </w:r>
-      <w:r>
-        <w:rPr>
-          <w:rFonts w:ascii="Arial" w:hAnsi="Arial" w:cs="Arial"/>
-          <w:sz w:val="22"/>
-          <w:szCs w:val="22"/>
-        </w:rPr>
-        <w:t>Measles and Rubella disease outbreak</w:t>
-      </w:r>
-      <w:r>
-        <w:rPr>
-          <w:rFonts w:ascii="Arial" w:hAnsi="Arial" w:cs="Arial"/>
-          <w:sz w:val="22"/>
-          <w:szCs w:val="22"/>
-        </w:rPr>
-        <w:t>s.</w:t>
+        <w:t>While in practice, every sample should have a</w:t>
+      </w:r>
+      <w:r>
+        <w:rPr>
+          <w:rFonts w:ascii="Arial" w:hAnsi="Arial" w:cs="Arial"/>
+          <w:sz w:val="22"/>
+          <w:szCs w:val="22"/>
+        </w:rPr>
+        <w:t>n</w:t>
+      </w:r>
+      <w:r>
+        <w:rPr>
+          <w:rFonts w:ascii="Arial" w:hAnsi="Arial" w:cs="Arial"/>
+          <w:sz w:val="22"/>
+          <w:szCs w:val="22"/>
+        </w:rPr>
+        <w:t xml:space="preserve"> MFI value for every antigen, in this toy data set, the </w:t>
+      </w:r>
+      <w:r>
+        <w:rPr>
+          <w:rFonts w:ascii="Arial" w:hAnsi="Arial" w:cs="Arial"/>
+          <w:sz w:val="22"/>
+          <w:szCs w:val="22"/>
+        </w:rPr>
+        <w:t>rubella</w:t>
+      </w:r>
+      <w:r>
+        <w:rPr>
+          <w:rFonts w:ascii="Arial" w:hAnsi="Arial" w:cs="Arial"/>
+          <w:sz w:val="22"/>
+          <w:szCs w:val="22"/>
+        </w:rPr>
+        <w:t xml:space="preserve"> standard curve samples only have</w:t>
+      </w:r>
+      <w:r>
+        <w:rPr>
+          <w:rFonts w:ascii="Arial" w:hAnsi="Arial" w:cs="Arial"/>
+          <w:sz w:val="22"/>
+          <w:szCs w:val="22"/>
+        </w:rPr>
+        <w:t xml:space="preserve"> MFIs for WRUV; the measles standard curve samples only have MFIs for WMEV, and the “pan control” standard curve samples do have not MFIs for WRUV and WMEV</w:t>
+      </w:r>
+      <w:r>
+        <w:rPr>
+          <w:rFonts w:ascii="Arial" w:hAnsi="Arial" w:cs="Arial"/>
+          <w:sz w:val="22"/>
+          <w:szCs w:val="22"/>
+        </w:rPr>
+        <w:t>.</w:t>
       </w:r>
     </w:p>
     <w:sectPr>

</xml_diff>